<commit_message>
Updated object and subject of investigation
</commit_message>
<xml_diff>
--- a/Диплом/Гозак_Дипломна_Робота.docx
+++ b/Диплом/Гозак_Дипломна_Робота.docx
@@ -5531,7 +5531,61 @@
           <w:shd w:val="clear" w:color="auto" w:fill="FFFFFF"/>
           <w:lang w:val="uk-UA"/>
         </w:rPr>
-        <w:t>ASP.NET дає можливість….</w:t>
+        <w:t xml:space="preserve">ASP.NET </w:t>
+      </w:r>
+      <w:r>
+        <w:rPr>
+          <w:rStyle w:val="a7"/>
+          <w:b w:val="0"/>
+          <w:color w:val="FF0000"/>
+          <w:szCs w:val="28"/>
+          <w:shd w:val="clear" w:color="auto" w:fill="FFFFFF"/>
+          <w:lang w:val="uk-UA"/>
+        </w:rPr>
+        <w:t xml:space="preserve">та слідуванню інтерфейсу </w:t>
+      </w:r>
+      <w:r>
+        <w:rPr>
+          <w:rStyle w:val="a7"/>
+          <w:b w:val="0"/>
+          <w:color w:val="FF0000"/>
+          <w:szCs w:val="28"/>
+          <w:shd w:val="clear" w:color="auto" w:fill="FFFFFF"/>
+        </w:rPr>
+        <w:t>PWA</w:t>
+      </w:r>
+      <w:r>
+        <w:rPr>
+          <w:rStyle w:val="a7"/>
+          <w:b w:val="0"/>
+          <w:color w:val="FF0000"/>
+          <w:szCs w:val="28"/>
+          <w:shd w:val="clear" w:color="auto" w:fill="FFFFFF"/>
+          <w:lang w:val="uk-UA"/>
+        </w:rPr>
+        <w:t xml:space="preserve"> </w:t>
+      </w:r>
+      <w:r>
+        <w:rPr>
+          <w:rStyle w:val="a7"/>
+          <w:b w:val="0"/>
+          <w:color w:val="FF0000"/>
+          <w:szCs w:val="28"/>
+          <w:shd w:val="clear" w:color="auto" w:fill="FFFFFF"/>
+          <w:lang w:val="uk-UA"/>
+        </w:rPr>
+        <w:t>дає можливість</w:t>
+      </w:r>
+      <w:r>
+        <w:rPr>
+          <w:rStyle w:val="a7"/>
+          <w:b w:val="0"/>
+          <w:color w:val="FF0000"/>
+          <w:szCs w:val="28"/>
+          <w:shd w:val="clear" w:color="auto" w:fill="FFFFFF"/>
+          <w:lang w:val="uk-UA"/>
+        </w:rPr>
+        <w:t xml:space="preserve"> використовувати застосунок в офлайн режимі як нативний застосунок на мобільних девайсах.</w:t>
       </w:r>
     </w:p>
     <w:p>
@@ -5651,6 +5705,7 @@
         </w:rPr>
       </w:pPr>
       <w:r>
+        <w:lastRenderedPageBreak/>
         <w:br w:type="page"/>
       </w:r>
     </w:p>
@@ -5659,8 +5714,6 @@
         <w:pStyle w:val="2"/>
         <w:ind w:firstLine="0"/>
       </w:pPr>
-      <w:bookmarkStart w:id="7" w:name="_GoBack"/>
-      <w:bookmarkEnd w:id="7"/>
       <w:r>
         <w:lastRenderedPageBreak/>
         <w:t>Annotation</w:t>
@@ -8692,17 +8745,17 @@
           <w:lang w:val="uk-UA"/>
         </w:rPr>
       </w:pPr>
-      <w:bookmarkStart w:id="8" w:name="__RefHeading___Toc5070_346575917"/>
-      <w:bookmarkStart w:id="9" w:name="_Toc516433914"/>
+      <w:bookmarkStart w:id="7" w:name="__RefHeading___Toc5070_346575917"/>
+      <w:bookmarkStart w:id="8" w:name="_Toc516433914"/>
+      <w:bookmarkEnd w:id="7"/>
+      <w:r>
+        <w:rPr>
+          <w:b/>
+          <w:lang w:val="uk-UA"/>
+        </w:rPr>
+        <w:t>ПЕРЕЛІК СКОРОЧЕНЬ, УМОВНИХ ПОЗНАЧЕНЬ, ТЕРМІНІВ</w:t>
+      </w:r>
       <w:bookmarkEnd w:id="8"/>
-      <w:r>
-        <w:rPr>
-          <w:b/>
-          <w:lang w:val="uk-UA"/>
-        </w:rPr>
-        <w:t>ПЕРЕЛІК СКОРОЧЕНЬ, УМОВНИХ ПОЗНАЧЕНЬ, ТЕРМІНІВ</w:t>
-      </w:r>
-      <w:bookmarkEnd w:id="9"/>
     </w:p>
     <w:p>
       <w:pPr>
@@ -9736,10 +9789,10 @@
           <w:lang w:val="uk-UA"/>
         </w:rPr>
       </w:pPr>
-      <w:bookmarkStart w:id="10" w:name="__RefHeading___Toc5072_346575917"/>
-      <w:bookmarkStart w:id="11" w:name="_Toc516433915"/>
-      <w:bookmarkStart w:id="12" w:name="_Toc9176006"/>
-      <w:bookmarkEnd w:id="10"/>
+      <w:bookmarkStart w:id="9" w:name="__RefHeading___Toc5072_346575917"/>
+      <w:bookmarkStart w:id="10" w:name="_Toc516433915"/>
+      <w:bookmarkStart w:id="11" w:name="_Toc9176006"/>
+      <w:bookmarkEnd w:id="9"/>
       <w:r>
         <w:rPr>
           <w:rFonts w:cs="Times New Roman"/>
@@ -9749,8 +9802,8 @@
         <w:lastRenderedPageBreak/>
         <w:t>ВСТУП</w:t>
       </w:r>
+      <w:bookmarkEnd w:id="10"/>
       <w:bookmarkEnd w:id="11"/>
-      <w:bookmarkEnd w:id="12"/>
     </w:p>
     <w:p>
       <w:pPr>
@@ -9797,131 +9850,6 @@
           <w:lang w:val="uk-UA"/>
         </w:rPr>
         <w:t>Проте в наші дні пошта вже не є тим зручним способом передачі інформації будь-кому і будь-куди. Пошта має деякі обмеження, які потрібно вирішити. Одже наступною ітерацією стають месенджери і чати. Месенджери мають такі переваги як:</w:t>
-      </w:r>
-    </w:p>
-    <w:p>
-      <w:pPr>
-        <w:rPr>
-          <w:lang w:val="uk-UA"/>
-        </w:rPr>
-      </w:pPr>
-      <w:r>
-        <w:rPr>
-          <w:rStyle w:val="a7"/>
-          <w:b w:val="0"/>
-          <w:szCs w:val="28"/>
-          <w:lang w:val="uk-UA"/>
-        </w:rPr>
-        <w:t>більш зручний інтерфейс користувача</w:t>
-      </w:r>
-    </w:p>
-    <w:p>
-      <w:pPr>
-        <w:rPr>
-          <w:lang w:val="uk-UA"/>
-        </w:rPr>
-      </w:pPr>
-      <w:r>
-        <w:rPr>
-          <w:rStyle w:val="a7"/>
-          <w:b w:val="0"/>
-          <w:szCs w:val="28"/>
-          <w:lang w:val="uk-UA"/>
-        </w:rPr>
-        <w:t>можливість вкладання відео без посилання і, зазвичай, месенджери мають вбудовані програвачі для відео (та аудіо)</w:t>
-      </w:r>
-    </w:p>
-    <w:p>
-      <w:pPr>
-        <w:rPr>
-          <w:lang w:val="ru-RU"/>
-        </w:rPr>
-      </w:pPr>
-      <w:r>
-        <w:rPr>
-          <w:rStyle w:val="a7"/>
-          <w:b w:val="0"/>
-          <w:szCs w:val="28"/>
-          <w:lang w:val="uk-UA"/>
-        </w:rPr>
-        <w:t>Адаптивна нотифікація користувача</w:t>
-      </w:r>
-    </w:p>
-    <w:p>
-      <w:pPr>
-        <w:rPr>
-          <w:strike/>
-          <w:color w:val="FF0000"/>
-          <w:lang w:val="ru-RU"/>
-        </w:rPr>
-      </w:pPr>
-      <w:r>
-        <w:rPr>
-          <w:rStyle w:val="a7"/>
-          <w:strike/>
-          <w:color w:val="FF0000"/>
-          <w:szCs w:val="28"/>
-          <w:lang w:val="uk-UA"/>
-        </w:rPr>
-        <w:t>Мета дослідження.</w:t>
-      </w:r>
-    </w:p>
-    <w:p>
-      <w:pPr>
-        <w:rPr>
-          <w:strike/>
-          <w:color w:val="FF0000"/>
-          <w:lang w:val="ru-RU"/>
-        </w:rPr>
-      </w:pPr>
-      <w:r>
-        <w:rPr>
-          <w:strike/>
-          <w:color w:val="FF0000"/>
-          <w:lang w:val="uk-UA"/>
-        </w:rPr>
-        <w:t xml:space="preserve">Метою дипломної роботи є дослідження сучасних технологій веб програмування та </w:t>
-      </w:r>
-      <w:r>
-        <w:rPr>
-          <w:rStyle w:val="a7"/>
-          <w:b w:val="0"/>
-          <w:strike/>
-          <w:color w:val="FF0000"/>
-          <w:szCs w:val="28"/>
-          <w:lang w:val="uk-UA"/>
-        </w:rPr>
-        <w:t>розробка веб застосунку Месенджер засоба</w:t>
-      </w:r>
-      <w:r>
-        <w:rPr>
-          <w:rStyle w:val="a7"/>
-          <w:b w:val="0"/>
-          <w:strike/>
-          <w:color w:val="FF0000"/>
-          <w:szCs w:val="28"/>
-          <w:lang w:val="uk-UA"/>
-        </w:rPr>
-        <w:t>ми бекенд фреймворку C# ASP.NET.</w:t>
-      </w:r>
-    </w:p>
-    <w:p>
-      <w:pPr>
-        <w:rPr>
-          <w:b/>
-          <w:strike/>
-          <w:color w:val="FF0000"/>
-          <w:lang w:val="uk-UA"/>
-        </w:rPr>
-      </w:pPr>
-      <w:r>
-        <w:rPr>
-          <w:b/>
-          <w:strike/>
-          <w:color w:val="FF0000"/>
-          <w:lang w:val="uk-UA"/>
-        </w:rPr>
-        <w:t>Завдання дослідження:</w:t>
       </w:r>
     </w:p>
     <w:p>
@@ -9929,33 +9857,20 @@
         <w:pStyle w:val="ae"/>
         <w:numPr>
           <w:ilvl w:val="0"/>
-          <w:numId w:val="4"/>
+          <w:numId w:val="29"/>
         </w:numPr>
         <w:rPr>
-          <w:rFonts w:cs="Times New Roman"/>
-          <w:strike/>
-          <w:color w:val="FF0000"/>
-        </w:rPr>
-      </w:pPr>
-      <w:proofErr w:type="gramStart"/>
-      <w:r>
-        <w:rPr>
-          <w:rFonts w:cs="Times New Roman"/>
-          <w:strike/>
-          <w:color w:val="FF0000"/>
-          <w:lang w:val="ru-RU"/>
-        </w:rPr>
-        <w:t>досл</w:t>
-      </w:r>
-      <w:proofErr w:type="gramEnd"/>
-      <w:r>
-        <w:rPr>
-          <w:rFonts w:cs="Times New Roman"/>
-          <w:strike/>
-          <w:color w:val="FF0000"/>
-          <w:lang w:val="ru-RU"/>
-        </w:rPr>
-        <w:t>ідити існуючі веб-застосунки;</w:t>
+          <w:lang w:val="uk-UA"/>
+        </w:rPr>
+      </w:pPr>
+      <w:r>
+        <w:rPr>
+          <w:rStyle w:val="a7"/>
+          <w:b w:val="0"/>
+          <w:szCs w:val="28"/>
+          <w:lang w:val="uk-UA"/>
+        </w:rPr>
+        <w:t>більш зручний інтерфейс користувача</w:t>
       </w:r>
     </w:p>
     <w:p>
@@ -9963,42 +9878,20 @@
         <w:pStyle w:val="ae"/>
         <w:numPr>
           <w:ilvl w:val="0"/>
-          <w:numId w:val="4"/>
+          <w:numId w:val="29"/>
         </w:numPr>
         <w:rPr>
-          <w:rFonts w:cs="Times New Roman"/>
-          <w:strike/>
-          <w:color w:val="FF0000"/>
-        </w:rPr>
-      </w:pPr>
-      <w:r>
-        <w:rPr>
-          <w:rFonts w:cs="Times New Roman"/>
-          <w:strike/>
-          <w:color w:val="FF0000"/>
-          <w:lang w:val="ru-RU"/>
-        </w:rPr>
-        <w:t xml:space="preserve">проаналізувати </w:t>
-      </w:r>
-      <w:proofErr w:type="gramStart"/>
-      <w:r>
-        <w:rPr>
-          <w:rFonts w:cs="Times New Roman"/>
-          <w:strike/>
-          <w:color w:val="FF0000"/>
-          <w:lang w:val="ru-RU"/>
-        </w:rPr>
-        <w:t>арх</w:t>
-      </w:r>
-      <w:proofErr w:type="gramEnd"/>
-      <w:r>
-        <w:rPr>
-          <w:rFonts w:cs="Times New Roman"/>
-          <w:strike/>
-          <w:color w:val="FF0000"/>
-          <w:lang w:val="ru-RU"/>
-        </w:rPr>
-        <w:t>ітектурні рішення;</w:t>
+          <w:lang w:val="uk-UA"/>
+        </w:rPr>
+      </w:pPr>
+      <w:r>
+        <w:rPr>
+          <w:rStyle w:val="a7"/>
+          <w:b w:val="0"/>
+          <w:szCs w:val="28"/>
+          <w:lang w:val="uk-UA"/>
+        </w:rPr>
+        <w:t>можливість вкладання відео без посилання і, зазвичай, месенджери мають вбудовані програвачі для відео (та аудіо)</w:t>
       </w:r>
     </w:p>
     <w:p>
@@ -10006,57 +9899,174 @@
         <w:pStyle w:val="ae"/>
         <w:numPr>
           <w:ilvl w:val="0"/>
-          <w:numId w:val="4"/>
+          <w:numId w:val="29"/>
         </w:numPr>
         <w:rPr>
+          <w:lang w:val="ru-RU"/>
+        </w:rPr>
+      </w:pPr>
+      <w:r>
+        <w:rPr>
+          <w:rStyle w:val="a7"/>
+          <w:b w:val="0"/>
+          <w:szCs w:val="28"/>
+          <w:lang w:val="uk-UA"/>
+        </w:rPr>
+        <w:t>а</w:t>
+      </w:r>
+      <w:r>
+        <w:rPr>
+          <w:rStyle w:val="a7"/>
+          <w:b w:val="0"/>
+          <w:szCs w:val="28"/>
+          <w:lang w:val="uk-UA"/>
+        </w:rPr>
+        <w:t>даптивна нотифікація користувача</w:t>
+      </w:r>
+      <w:bookmarkStart w:id="12" w:name="_GoBack"/>
+      <w:bookmarkEnd w:id="12"/>
+    </w:p>
+    <w:p>
+      <w:pPr>
+        <w:rPr>
+          <w:rStyle w:val="a7"/>
+          <w:color w:val="FF0000"/>
+          <w:szCs w:val="28"/>
+          <w:lang w:val="uk-UA"/>
+        </w:rPr>
+      </w:pPr>
+      <w:r>
+        <w:rPr>
+          <w:rStyle w:val="a7"/>
+          <w:color w:val="FF0000"/>
+          <w:szCs w:val="28"/>
+          <w:lang w:val="uk-UA"/>
+        </w:rPr>
+        <w:t>Мета роботи.</w:t>
+      </w:r>
+    </w:p>
+    <w:p>
+      <w:pPr>
+        <w:rPr>
+          <w:rStyle w:val="a7"/>
+          <w:color w:val="FF0000"/>
+          <w:szCs w:val="28"/>
+          <w:lang w:val="uk-UA"/>
+        </w:rPr>
+      </w:pPr>
+      <w:r>
+        <w:rPr>
+          <w:rStyle w:val="a7"/>
+          <w:color w:val="FF0000"/>
+          <w:szCs w:val="28"/>
+          <w:lang w:val="uk-UA"/>
+        </w:rPr>
+        <w:t>Метою дипломної роботи є підвищення ефективності інформаційного обміну шляхом реалізації веб застосунку, реалізованого засобами ASP.NET.</w:t>
+      </w:r>
+    </w:p>
+    <w:p>
+      <w:pPr>
+        <w:rPr>
+          <w:rStyle w:val="a7"/>
+          <w:color w:val="FF0000"/>
+          <w:szCs w:val="28"/>
+          <w:lang w:val="uk-UA"/>
+        </w:rPr>
+      </w:pPr>
+      <w:r>
+        <w:rPr>
+          <w:rStyle w:val="a7"/>
+          <w:color w:val="FF0000"/>
+          <w:szCs w:val="28"/>
+          <w:lang w:val="uk-UA"/>
+        </w:rPr>
+        <w:t>Для досягнення мети вирішено такі завдання:</w:t>
+      </w:r>
+    </w:p>
+    <w:p>
+      <w:pPr>
+        <w:rPr>
+          <w:rStyle w:val="a7"/>
+          <w:color w:val="FF0000"/>
+          <w:szCs w:val="28"/>
+          <w:lang w:val="uk-UA"/>
+        </w:rPr>
+      </w:pPr>
+      <w:r>
+        <w:rPr>
+          <w:rStyle w:val="a7"/>
+          <w:color w:val="FF0000"/>
+          <w:szCs w:val="28"/>
+          <w:lang w:val="uk-UA"/>
+        </w:rPr>
+        <w:t>•</w:t>
+      </w:r>
+      <w:r>
+        <w:rPr>
+          <w:rStyle w:val="a7"/>
+          <w:color w:val="FF0000"/>
+          <w:szCs w:val="28"/>
+          <w:lang w:val="uk-UA"/>
+        </w:rPr>
+        <w:tab/>
+        <w:t>дослідити теоретичні основи розробки веб застосунків;</w:t>
+      </w:r>
+    </w:p>
+    <w:p>
+      <w:pPr>
+        <w:rPr>
+          <w:rStyle w:val="a7"/>
+          <w:color w:val="FF0000"/>
+          <w:szCs w:val="28"/>
+          <w:lang w:val="uk-UA"/>
+        </w:rPr>
+      </w:pPr>
+      <w:r>
+        <w:rPr>
+          <w:rStyle w:val="a7"/>
+          <w:color w:val="FF0000"/>
+          <w:szCs w:val="28"/>
+          <w:lang w:val="uk-UA"/>
+        </w:rPr>
+        <w:t>•</w:t>
+      </w:r>
+      <w:r>
+        <w:rPr>
+          <w:rStyle w:val="a7"/>
+          <w:color w:val="FF0000"/>
+          <w:szCs w:val="28"/>
+          <w:lang w:val="uk-UA"/>
+        </w:rPr>
+        <w:tab/>
+        <w:t>проаналізувати архітектурні рішення веб розробки;</w:t>
+      </w:r>
+    </w:p>
+    <w:p>
+      <w:pPr>
+        <w:rPr>
           <w:rFonts w:cs="Times New Roman"/>
           <w:lang w:val="ru-RU"/>
         </w:rPr>
       </w:pPr>
       <w:r>
         <w:rPr>
-          <w:rFonts w:cs="Times New Roman"/>
-          <w:strike/>
+          <w:rStyle w:val="a7"/>
           <w:color w:val="FF0000"/>
-          <w:lang w:val="ru-RU"/>
-        </w:rPr>
-        <w:t xml:space="preserve">розробити застосунок </w:t>
-      </w:r>
-      <w:proofErr w:type="gramStart"/>
-      <w:r>
-        <w:rPr>
-          <w:rFonts w:cs="Times New Roman"/>
-          <w:strike/>
+          <w:szCs w:val="28"/>
+          <w:lang w:val="uk-UA"/>
+        </w:rPr>
+        <w:t>•</w:t>
+      </w:r>
+      <w:r>
+        <w:rPr>
+          <w:rStyle w:val="a7"/>
           <w:color w:val="FF0000"/>
-          <w:lang w:val="ru-RU"/>
-        </w:rPr>
-        <w:t>на</w:t>
-      </w:r>
-      <w:proofErr w:type="gramEnd"/>
-      <w:r>
-        <w:rPr>
-          <w:rFonts w:cs="Times New Roman"/>
-          <w:strike/>
-          <w:color w:val="FF0000"/>
-          <w:lang w:val="ru-RU"/>
-        </w:rPr>
-        <w:t xml:space="preserve"> основі ASP.NET</w:t>
-      </w:r>
-      <w:r>
-        <w:rPr>
-          <w:rFonts w:cs="Times New Roman"/>
-          <w:lang w:val="ru-RU"/>
-        </w:rPr>
-        <w:t>.</w:t>
-      </w:r>
-    </w:p>
-    <w:p>
-      <w:pPr>
-        <w:rPr>
-          <w:rFonts w:cs="Times New Roman"/>
-          <w:lang w:val="ru-RU"/>
-        </w:rPr>
-      </w:pPr>
+          <w:szCs w:val="28"/>
+          <w:lang w:val="uk-UA"/>
+        </w:rPr>
+        <w:tab/>
+        <w:t>реалізувати застосунок  для обміну інформацією у режимі реального часу;</w:t>
+      </w:r>
     </w:p>
     <w:p>
       <w:pPr>
@@ -10071,7 +10081,6 @@
       <w:pPr>
         <w:rPr>
           <w:b/>
-          <w:strike/>
           <w:color w:val="FF0000"/>
           <w:highlight w:val="white"/>
           <w:lang w:val="uk-UA"/>
@@ -10080,7 +10089,6 @@
       <w:r>
         <w:rPr>
           <w:b/>
-          <w:strike/>
           <w:color w:val="FF0000"/>
           <w:shd w:val="clear" w:color="auto" w:fill="FFFFFF"/>
           <w:lang w:val="uk-UA"/>
@@ -10092,14 +10100,12 @@
     <w:p>
       <w:pPr>
         <w:rPr>
-          <w:strike/>
           <w:color w:val="FF0000"/>
           <w:lang w:val="uk-UA"/>
         </w:rPr>
       </w:pPr>
       <w:r>
         <w:rPr>
-          <w:strike/>
           <w:color w:val="FF0000"/>
           <w:shd w:val="clear" w:color="auto" w:fill="FFFFFF"/>
           <w:lang w:val="uk-UA"/>
@@ -10108,7 +10114,6 @@
       </w:r>
       <w:r>
         <w:rPr>
-          <w:strike/>
           <w:color w:val="FF0000"/>
           <w:shd w:val="clear" w:color="auto" w:fill="FFFFFF"/>
           <w:lang w:val="uk-UA"/>
@@ -10117,7 +10122,6 @@
       </w:r>
       <w:r>
         <w:rPr>
-          <w:strike/>
           <w:color w:val="FF0000"/>
           <w:shd w:val="clear" w:color="auto" w:fill="FFFFFF"/>
           <w:lang w:val="uk-UA"/>
@@ -10128,7 +10132,6 @@
     <w:p>
       <w:pPr>
         <w:rPr>
-          <w:strike/>
           <w:color w:val="FF0000"/>
           <w:lang w:val="ru-RU"/>
         </w:rPr>
@@ -10136,7 +10139,6 @@
       <w:r>
         <w:rPr>
           <w:rStyle w:val="a7"/>
-          <w:strike/>
           <w:color w:val="FF0000"/>
           <w:szCs w:val="28"/>
           <w:lang w:val="uk-UA"/>
@@ -10147,110 +10149,10 @@
     <w:p>
       <w:pPr>
         <w:rPr>
-          <w:strike/>
           <w:color w:val="FF0000"/>
           <w:lang w:val="ru-RU"/>
         </w:rPr>
       </w:pPr>
-      <w:r>
-        <w:rPr>
-          <w:rStyle w:val="a7"/>
-          <w:b w:val="0"/>
-          <w:strike/>
-          <w:color w:val="FF0000"/>
-          <w:szCs w:val="28"/>
-          <w:lang w:val="uk-UA"/>
-        </w:rPr>
-        <w:t>Предметом дослідження є нововведення та новітні технології, що були продемонстровані у зазначених технологіях/фреймворках.</w:t>
-      </w:r>
-    </w:p>
-    <w:p>
-      <w:pPr>
-        <w:rPr>
-          <w:strike/>
-          <w:color w:val="FF0000"/>
-          <w:lang w:val="ru-RU"/>
-        </w:rPr>
-      </w:pPr>
-      <w:r>
-        <w:rPr>
-          <w:rStyle w:val="a7"/>
-          <w:strike/>
-          <w:color w:val="FF0000"/>
-          <w:szCs w:val="28"/>
-          <w:lang w:val="uk-UA"/>
-        </w:rPr>
-        <w:t>Методи дослідження.</w:t>
-      </w:r>
-    </w:p>
-    <w:p>
-      <w:pPr>
-        <w:rPr>
-          <w:strike/>
-          <w:color w:val="FF0000"/>
-          <w:lang w:val="ru-RU"/>
-        </w:rPr>
-      </w:pPr>
-      <w:r>
-        <w:rPr>
-          <w:rStyle w:val="a7"/>
-          <w:b w:val="0"/>
-          <w:strike/>
-          <w:color w:val="FF0000"/>
-          <w:szCs w:val="28"/>
-          <w:lang w:val="uk-UA"/>
-        </w:rPr>
-        <w:t xml:space="preserve">Методом дослідження є системний аналіз і синтез знань щодо особливостей розробки веб застосунків на основі </w:t>
-      </w:r>
-      <w:r>
-        <w:rPr>
-          <w:rStyle w:val="a7"/>
-          <w:b w:val="0"/>
-          <w:strike/>
-          <w:color w:val="FF0000"/>
-          <w:szCs w:val="28"/>
-          <w:shd w:val="clear" w:color="auto" w:fill="FFFFFF"/>
-          <w:lang w:val="uk-UA"/>
-        </w:rPr>
-        <w:t>ASP.NET.</w:t>
-      </w:r>
-    </w:p>
-    <w:p>
-      <w:pPr>
-        <w:rPr>
-          <w:strike/>
-          <w:color w:val="FF0000"/>
-          <w:lang w:val="ru-RU"/>
-        </w:rPr>
-      </w:pPr>
-      <w:r>
-        <w:rPr>
-          <w:rStyle w:val="a7"/>
-          <w:strike/>
-          <w:color w:val="FF0000"/>
-          <w:szCs w:val="28"/>
-          <w:lang w:val="uk-UA"/>
-        </w:rPr>
-        <w:t>Практичне значення одержаних результатів.</w:t>
-      </w:r>
-    </w:p>
-    <w:p>
-      <w:pPr>
-        <w:rPr>
-          <w:lang w:val="ru-RU"/>
-        </w:rPr>
-      </w:pPr>
-      <w:r>
-        <w:rPr>
-          <w:rStyle w:val="a7"/>
-          <w:b w:val="0"/>
-          <w:strike/>
-          <w:color w:val="FF0000"/>
-          <w:szCs w:val="28"/>
-          <w:lang w:val="uk-UA"/>
-        </w:rPr>
-        <w:t>Виконана робота є програмною реалізацією веб застосунку</w:t>
-      </w:r>
       <w:r>
         <w:rPr>
           <w:rStyle w:val="a7"/>
@@ -10259,35 +10161,152 @@
           <w:szCs w:val="28"/>
           <w:lang w:val="uk-UA"/>
         </w:rPr>
-        <w:t xml:space="preserve"> </w:t>
-      </w:r>
-      <w:r>
+        <w:t>Предметом дослідження є нововведення та новітні технології, що були продемонстровані у зазначених технологіях/фреймворках.</w:t>
+      </w:r>
+    </w:p>
+    <w:p>
+      <w:pPr>
+        <w:rPr>
+          <w:color w:val="FF0000"/>
+          <w:lang w:val="ru-RU"/>
+        </w:rPr>
+      </w:pPr>
+      <w:r>
+        <w:rPr>
+          <w:rStyle w:val="a7"/>
+          <w:color w:val="FF0000"/>
+          <w:szCs w:val="28"/>
+          <w:lang w:val="uk-UA"/>
+        </w:rPr>
+        <w:t>Методи дослідження.</w:t>
+      </w:r>
+    </w:p>
+    <w:p>
+      <w:pPr>
         <w:rPr>
           <w:rStyle w:val="a7"/>
           <w:b w:val="0"/>
-          <w:szCs w:val="28"/>
-          <w:lang w:val="uk-UA"/>
-        </w:rPr>
-        <w:t xml:space="preserve">на основі </w:t>
-      </w:r>
+          <w:color w:val="FF0000"/>
+          <w:szCs w:val="28"/>
+          <w:shd w:val="clear" w:color="auto" w:fill="FFFFFF"/>
+          <w:lang w:val="uk-UA"/>
+        </w:rPr>
+      </w:pPr>
       <w:r>
         <w:rPr>
           <w:rStyle w:val="a7"/>
           <w:b w:val="0"/>
-          <w:szCs w:val="28"/>
-          <w:shd w:val="clear" w:color="auto" w:fill="FFFFFF"/>
-          <w:lang w:val="uk-UA"/>
-        </w:rPr>
-        <w:t>ASP.NET</w:t>
+          <w:color w:val="FF0000"/>
+          <w:szCs w:val="28"/>
+          <w:lang w:val="uk-UA"/>
+        </w:rPr>
+        <w:t xml:space="preserve">Методом дослідження є системний аналіз і синтез знань щодо особливостей розробки веб застосунків на основі </w:t>
       </w:r>
       <w:r>
         <w:rPr>
           <w:rStyle w:val="a7"/>
           <w:b w:val="0"/>
-          <w:szCs w:val="28"/>
+          <w:color w:val="FF0000"/>
+          <w:szCs w:val="28"/>
+          <w:shd w:val="clear" w:color="auto" w:fill="FFFFFF"/>
+          <w:lang w:val="uk-UA"/>
+        </w:rPr>
+        <w:t>ASP.NET.</w:t>
+      </w:r>
+    </w:p>
+    <w:p>
+      <w:pPr>
+        <w:rPr>
+          <w:color w:val="FF0000"/>
+          <w:lang w:val="uk-UA"/>
+        </w:rPr>
+      </w:pPr>
+      <w:r>
+        <w:rPr>
+          <w:color w:val="FF0000"/>
+          <w:lang w:val="uk-UA"/>
+        </w:rPr>
+        <w:t xml:space="preserve">Новизна одержаних результатів. Набула подальшого розвитку розробка веб-застосунку інтерактивного обміну повідомлень, який на відміну від існуючих, за рахунок використання технології  </w:t>
+      </w:r>
+      <w:r>
+        <w:rPr>
+          <w:color w:val="FF0000"/>
+          <w:lang w:val="ru-RU"/>
+        </w:rPr>
+        <w:t>ASP</w:t>
+      </w:r>
+      <w:r>
+        <w:rPr>
+          <w:color w:val="FF0000"/>
           <w:lang w:val="uk-UA"/>
         </w:rPr>
         <w:t>.</w:t>
+      </w:r>
+      <w:r>
+        <w:rPr>
+          <w:color w:val="FF0000"/>
+          <w:lang w:val="ru-RU"/>
+        </w:rPr>
+        <w:t>NET</w:t>
+      </w:r>
+      <w:r>
+        <w:rPr>
+          <w:color w:val="FF0000"/>
+          <w:lang w:val="uk-UA"/>
+        </w:rPr>
+        <w:t xml:space="preserve"> та слідуванню інтерфейсу </w:t>
+      </w:r>
+      <w:r>
+        <w:rPr>
+          <w:color w:val="FF0000"/>
+          <w:lang w:val="ru-RU"/>
+        </w:rPr>
+        <w:t>PWA</w:t>
+      </w:r>
+      <w:r>
+        <w:rPr>
+          <w:color w:val="FF0000"/>
+          <w:lang w:val="uk-UA"/>
+        </w:rPr>
+        <w:t xml:space="preserve"> дає можливість використовувати застосунок в офлайн режимі як нативний застосунок на мобільних девайсах.</w:t>
+      </w:r>
+    </w:p>
+    <w:p>
+      <w:pPr>
+        <w:rPr>
+          <w:color w:val="FF0000"/>
+          <w:lang w:val="ru-RU"/>
+        </w:rPr>
+      </w:pPr>
+      <w:r>
+        <w:rPr>
+          <w:rStyle w:val="a7"/>
+          <w:color w:val="FF0000"/>
+          <w:szCs w:val="28"/>
+          <w:lang w:val="uk-UA"/>
+        </w:rPr>
+        <w:t>Практичне значення одержаних результатів.</w:t>
+      </w:r>
+    </w:p>
+    <w:p>
+      <w:pPr>
+        <w:rPr>
+          <w:rStyle w:val="a7"/>
+          <w:b w:val="0"/>
+          <w:color w:val="FF0000"/>
+          <w:szCs w:val="28"/>
+          <w:lang w:val="uk-UA"/>
+        </w:rPr>
+      </w:pPr>
+      <w:r>
+        <w:rPr>
+          <w:rStyle w:val="a7"/>
+          <w:b w:val="0"/>
+          <w:color w:val="FF0000"/>
+          <w:szCs w:val="28"/>
+          <w:lang w:val="uk-UA"/>
+        </w:rPr>
+        <w:t>Розроблений програмний продукт дозволяє ефективно обмінюватися інформацією у режимі реального часу та популяризує використання ASP.NET SignalR для розробки веб застосунків.</w:t>
       </w:r>
     </w:p>
     <w:p>
@@ -25240,7 +25259,7 @@
       <w:rPr>
         <w:noProof/>
       </w:rPr>
-      <w:t>7</w:t>
+      <w:t>17</w:t>
     </w:r>
     <w:r>
       <w:fldChar w:fldCharType="end"/>
@@ -26785,16 +26804,16 @@
     </w:lvl>
   </w:abstractNum>
   <w:abstractNum w:abstractNumId="15">
-    <w:nsid w:val="430970B0"/>
+    <w:nsid w:val="3FE036AA"/>
     <w:multiLevelType w:val="hybridMultilevel"/>
-    <w:tmpl w:val="A246C900"/>
+    <w:tmpl w:val="BB66BF7C"/>
     <w:lvl w:ilvl="0" w:tplc="04190001">
       <w:start w:val="1"/>
       <w:numFmt w:val="bullet"/>
       <w:lvlText w:val=""/>
       <w:lvlJc w:val="left"/>
       <w:pPr>
-        <w:ind w:left="1429" w:hanging="360"/>
+        <w:ind w:left="720" w:hanging="360"/>
       </w:pPr>
       <w:rPr>
         <w:rFonts w:ascii="Symbol" w:hAnsi="Symbol" w:hint="default"/>
@@ -26806,7 +26825,7 @@
       <w:lvlText w:val="o"/>
       <w:lvlJc w:val="left"/>
       <w:pPr>
-        <w:ind w:left="2149" w:hanging="360"/>
+        <w:ind w:left="1440" w:hanging="360"/>
       </w:pPr>
       <w:rPr>
         <w:rFonts w:ascii="Courier New" w:hAnsi="Courier New" w:cs="Courier New" w:hint="default"/>
@@ -26818,7 +26837,7 @@
       <w:lvlText w:val=""/>
       <w:lvlJc w:val="left"/>
       <w:pPr>
-        <w:ind w:left="2869" w:hanging="360"/>
+        <w:ind w:left="2160" w:hanging="360"/>
       </w:pPr>
       <w:rPr>
         <w:rFonts w:ascii="Wingdings" w:hAnsi="Wingdings" w:hint="default"/>
@@ -26830,7 +26849,7 @@
       <w:lvlText w:val=""/>
       <w:lvlJc w:val="left"/>
       <w:pPr>
-        <w:ind w:left="3589" w:hanging="360"/>
+        <w:ind w:left="2880" w:hanging="360"/>
       </w:pPr>
       <w:rPr>
         <w:rFonts w:ascii="Symbol" w:hAnsi="Symbol" w:hint="default"/>
@@ -26842,7 +26861,7 @@
       <w:lvlText w:val="o"/>
       <w:lvlJc w:val="left"/>
       <w:pPr>
-        <w:ind w:left="4309" w:hanging="360"/>
+        <w:ind w:left="3600" w:hanging="360"/>
       </w:pPr>
       <w:rPr>
         <w:rFonts w:ascii="Courier New" w:hAnsi="Courier New" w:cs="Courier New" w:hint="default"/>
@@ -26854,7 +26873,7 @@
       <w:lvlText w:val=""/>
       <w:lvlJc w:val="left"/>
       <w:pPr>
-        <w:ind w:left="5029" w:hanging="360"/>
+        <w:ind w:left="4320" w:hanging="360"/>
       </w:pPr>
       <w:rPr>
         <w:rFonts w:ascii="Wingdings" w:hAnsi="Wingdings" w:hint="default"/>
@@ -26866,7 +26885,7 @@
       <w:lvlText w:val=""/>
       <w:lvlJc w:val="left"/>
       <w:pPr>
-        <w:ind w:left="5749" w:hanging="360"/>
+        <w:ind w:left="5040" w:hanging="360"/>
       </w:pPr>
       <w:rPr>
         <w:rFonts w:ascii="Symbol" w:hAnsi="Symbol" w:hint="default"/>
@@ -26878,7 +26897,7 @@
       <w:lvlText w:val="o"/>
       <w:lvlJc w:val="left"/>
       <w:pPr>
-        <w:ind w:left="6469" w:hanging="360"/>
+        <w:ind w:left="5760" w:hanging="360"/>
       </w:pPr>
       <w:rPr>
         <w:rFonts w:ascii="Courier New" w:hAnsi="Courier New" w:cs="Courier New" w:hint="default"/>
@@ -26890,7 +26909,7 @@
       <w:lvlText w:val=""/>
       <w:lvlJc w:val="left"/>
       <w:pPr>
-        <w:ind w:left="7189" w:hanging="360"/>
+        <w:ind w:left="6480" w:hanging="360"/>
       </w:pPr>
       <w:rPr>
         <w:rFonts w:ascii="Wingdings" w:hAnsi="Wingdings" w:hint="default"/>
@@ -26898,102 +26917,16 @@
     </w:lvl>
   </w:abstractNum>
   <w:abstractNum w:abstractNumId="16">
-    <w:nsid w:val="47485A1F"/>
+    <w:nsid w:val="430970B0"/>
     <w:multiLevelType w:val="hybridMultilevel"/>
-    <w:tmpl w:val="526ECF86"/>
-    <w:lvl w:ilvl="0" w:tplc="0419000F">
-      <w:start w:val="1"/>
-      <w:numFmt w:val="decimal"/>
-      <w:lvlText w:val="%1."/>
-      <w:lvlJc w:val="left"/>
-      <w:pPr>
-        <w:ind w:left="1440" w:hanging="360"/>
-      </w:pPr>
-    </w:lvl>
-    <w:lvl w:ilvl="1" w:tplc="04190019" w:tentative="1">
-      <w:start w:val="1"/>
-      <w:numFmt w:val="lowerLetter"/>
-      <w:lvlText w:val="%2."/>
-      <w:lvlJc w:val="left"/>
-      <w:pPr>
-        <w:ind w:left="2160" w:hanging="360"/>
-      </w:pPr>
-    </w:lvl>
-    <w:lvl w:ilvl="2" w:tplc="0419001B" w:tentative="1">
-      <w:start w:val="1"/>
-      <w:numFmt w:val="lowerRoman"/>
-      <w:lvlText w:val="%3."/>
-      <w:lvlJc w:val="right"/>
-      <w:pPr>
-        <w:ind w:left="2880" w:hanging="180"/>
-      </w:pPr>
-    </w:lvl>
-    <w:lvl w:ilvl="3" w:tplc="0419000F" w:tentative="1">
-      <w:start w:val="1"/>
-      <w:numFmt w:val="decimal"/>
-      <w:lvlText w:val="%4."/>
-      <w:lvlJc w:val="left"/>
-      <w:pPr>
-        <w:ind w:left="3600" w:hanging="360"/>
-      </w:pPr>
-    </w:lvl>
-    <w:lvl w:ilvl="4" w:tplc="04190019" w:tentative="1">
-      <w:start w:val="1"/>
-      <w:numFmt w:val="lowerLetter"/>
-      <w:lvlText w:val="%5."/>
-      <w:lvlJc w:val="left"/>
-      <w:pPr>
-        <w:ind w:left="4320" w:hanging="360"/>
-      </w:pPr>
-    </w:lvl>
-    <w:lvl w:ilvl="5" w:tplc="0419001B" w:tentative="1">
-      <w:start w:val="1"/>
-      <w:numFmt w:val="lowerRoman"/>
-      <w:lvlText w:val="%6."/>
-      <w:lvlJc w:val="right"/>
-      <w:pPr>
-        <w:ind w:left="5040" w:hanging="180"/>
-      </w:pPr>
-    </w:lvl>
-    <w:lvl w:ilvl="6" w:tplc="0419000F" w:tentative="1">
-      <w:start w:val="1"/>
-      <w:numFmt w:val="decimal"/>
-      <w:lvlText w:val="%7."/>
-      <w:lvlJc w:val="left"/>
-      <w:pPr>
-        <w:ind w:left="5760" w:hanging="360"/>
-      </w:pPr>
-    </w:lvl>
-    <w:lvl w:ilvl="7" w:tplc="04190019" w:tentative="1">
-      <w:start w:val="1"/>
-      <w:numFmt w:val="lowerLetter"/>
-      <w:lvlText w:val="%8."/>
-      <w:lvlJc w:val="left"/>
-      <w:pPr>
-        <w:ind w:left="6480" w:hanging="360"/>
-      </w:pPr>
-    </w:lvl>
-    <w:lvl w:ilvl="8" w:tplc="0419001B" w:tentative="1">
-      <w:start w:val="1"/>
-      <w:numFmt w:val="lowerRoman"/>
-      <w:lvlText w:val="%9."/>
-      <w:lvlJc w:val="right"/>
-      <w:pPr>
-        <w:ind w:left="7200" w:hanging="180"/>
-      </w:pPr>
-    </w:lvl>
-  </w:abstractNum>
-  <w:abstractNum w:abstractNumId="17">
-    <w:nsid w:val="47B23918"/>
-    <w:multiLevelType w:val="hybridMultilevel"/>
-    <w:tmpl w:val="148ED120"/>
+    <w:tmpl w:val="A246C900"/>
     <w:lvl w:ilvl="0" w:tplc="04190001">
       <w:start w:val="1"/>
       <w:numFmt w:val="bullet"/>
       <w:lvlText w:val=""/>
       <w:lvlJc w:val="left"/>
       <w:pPr>
-        <w:ind w:left="1440" w:hanging="360"/>
+        <w:ind w:left="1429" w:hanging="360"/>
       </w:pPr>
       <w:rPr>
         <w:rFonts w:ascii="Symbol" w:hAnsi="Symbol" w:hint="default"/>
@@ -27005,7 +26938,7 @@
       <w:lvlText w:val="o"/>
       <w:lvlJc w:val="left"/>
       <w:pPr>
-        <w:ind w:left="2160" w:hanging="360"/>
+        <w:ind w:left="2149" w:hanging="360"/>
       </w:pPr>
       <w:rPr>
         <w:rFonts w:ascii="Courier New" w:hAnsi="Courier New" w:cs="Courier New" w:hint="default"/>
@@ -27017,7 +26950,7 @@
       <w:lvlText w:val=""/>
       <w:lvlJc w:val="left"/>
       <w:pPr>
-        <w:ind w:left="2880" w:hanging="360"/>
+        <w:ind w:left="2869" w:hanging="360"/>
       </w:pPr>
       <w:rPr>
         <w:rFonts w:ascii="Wingdings" w:hAnsi="Wingdings" w:hint="default"/>
@@ -27029,7 +26962,7 @@
       <w:lvlText w:val=""/>
       <w:lvlJc w:val="left"/>
       <w:pPr>
-        <w:ind w:left="3600" w:hanging="360"/>
+        <w:ind w:left="3589" w:hanging="360"/>
       </w:pPr>
       <w:rPr>
         <w:rFonts w:ascii="Symbol" w:hAnsi="Symbol" w:hint="default"/>
@@ -27041,7 +26974,7 @@
       <w:lvlText w:val="o"/>
       <w:lvlJc w:val="left"/>
       <w:pPr>
-        <w:ind w:left="4320" w:hanging="360"/>
+        <w:ind w:left="4309" w:hanging="360"/>
       </w:pPr>
       <w:rPr>
         <w:rFonts w:ascii="Courier New" w:hAnsi="Courier New" w:cs="Courier New" w:hint="default"/>
@@ -27053,7 +26986,7 @@
       <w:lvlText w:val=""/>
       <w:lvlJc w:val="left"/>
       <w:pPr>
-        <w:ind w:left="5040" w:hanging="360"/>
+        <w:ind w:left="5029" w:hanging="360"/>
       </w:pPr>
       <w:rPr>
         <w:rFonts w:ascii="Wingdings" w:hAnsi="Wingdings" w:hint="default"/>
@@ -27065,7 +26998,7 @@
       <w:lvlText w:val=""/>
       <w:lvlJc w:val="left"/>
       <w:pPr>
-        <w:ind w:left="5760" w:hanging="360"/>
+        <w:ind w:left="5749" w:hanging="360"/>
       </w:pPr>
       <w:rPr>
         <w:rFonts w:ascii="Symbol" w:hAnsi="Symbol" w:hint="default"/>
@@ -27077,7 +27010,7 @@
       <w:lvlText w:val="o"/>
       <w:lvlJc w:val="left"/>
       <w:pPr>
-        <w:ind w:left="6480" w:hanging="360"/>
+        <w:ind w:left="6469" w:hanging="360"/>
       </w:pPr>
       <w:rPr>
         <w:rFonts w:ascii="Courier New" w:hAnsi="Courier New" w:cs="Courier New" w:hint="default"/>
@@ -27089,17 +27022,103 @@
       <w:lvlText w:val=""/>
       <w:lvlJc w:val="left"/>
       <w:pPr>
-        <w:ind w:left="7200" w:hanging="360"/>
+        <w:ind w:left="7189" w:hanging="360"/>
       </w:pPr>
       <w:rPr>
         <w:rFonts w:ascii="Wingdings" w:hAnsi="Wingdings" w:hint="default"/>
       </w:rPr>
     </w:lvl>
   </w:abstractNum>
+  <w:abstractNum w:abstractNumId="17">
+    <w:nsid w:val="47485A1F"/>
+    <w:multiLevelType w:val="hybridMultilevel"/>
+    <w:tmpl w:val="526ECF86"/>
+    <w:lvl w:ilvl="0" w:tplc="0419000F">
+      <w:start w:val="1"/>
+      <w:numFmt w:val="decimal"/>
+      <w:lvlText w:val="%1."/>
+      <w:lvlJc w:val="left"/>
+      <w:pPr>
+        <w:ind w:left="1440" w:hanging="360"/>
+      </w:pPr>
+    </w:lvl>
+    <w:lvl w:ilvl="1" w:tplc="04190019" w:tentative="1">
+      <w:start w:val="1"/>
+      <w:numFmt w:val="lowerLetter"/>
+      <w:lvlText w:val="%2."/>
+      <w:lvlJc w:val="left"/>
+      <w:pPr>
+        <w:ind w:left="2160" w:hanging="360"/>
+      </w:pPr>
+    </w:lvl>
+    <w:lvl w:ilvl="2" w:tplc="0419001B" w:tentative="1">
+      <w:start w:val="1"/>
+      <w:numFmt w:val="lowerRoman"/>
+      <w:lvlText w:val="%3."/>
+      <w:lvlJc w:val="right"/>
+      <w:pPr>
+        <w:ind w:left="2880" w:hanging="180"/>
+      </w:pPr>
+    </w:lvl>
+    <w:lvl w:ilvl="3" w:tplc="0419000F" w:tentative="1">
+      <w:start w:val="1"/>
+      <w:numFmt w:val="decimal"/>
+      <w:lvlText w:val="%4."/>
+      <w:lvlJc w:val="left"/>
+      <w:pPr>
+        <w:ind w:left="3600" w:hanging="360"/>
+      </w:pPr>
+    </w:lvl>
+    <w:lvl w:ilvl="4" w:tplc="04190019" w:tentative="1">
+      <w:start w:val="1"/>
+      <w:numFmt w:val="lowerLetter"/>
+      <w:lvlText w:val="%5."/>
+      <w:lvlJc w:val="left"/>
+      <w:pPr>
+        <w:ind w:left="4320" w:hanging="360"/>
+      </w:pPr>
+    </w:lvl>
+    <w:lvl w:ilvl="5" w:tplc="0419001B" w:tentative="1">
+      <w:start w:val="1"/>
+      <w:numFmt w:val="lowerRoman"/>
+      <w:lvlText w:val="%6."/>
+      <w:lvlJc w:val="right"/>
+      <w:pPr>
+        <w:ind w:left="5040" w:hanging="180"/>
+      </w:pPr>
+    </w:lvl>
+    <w:lvl w:ilvl="6" w:tplc="0419000F" w:tentative="1">
+      <w:start w:val="1"/>
+      <w:numFmt w:val="decimal"/>
+      <w:lvlText w:val="%7."/>
+      <w:lvlJc w:val="left"/>
+      <w:pPr>
+        <w:ind w:left="5760" w:hanging="360"/>
+      </w:pPr>
+    </w:lvl>
+    <w:lvl w:ilvl="7" w:tplc="04190019" w:tentative="1">
+      <w:start w:val="1"/>
+      <w:numFmt w:val="lowerLetter"/>
+      <w:lvlText w:val="%8."/>
+      <w:lvlJc w:val="left"/>
+      <w:pPr>
+        <w:ind w:left="6480" w:hanging="360"/>
+      </w:pPr>
+    </w:lvl>
+    <w:lvl w:ilvl="8" w:tplc="0419001B" w:tentative="1">
+      <w:start w:val="1"/>
+      <w:numFmt w:val="lowerRoman"/>
+      <w:lvlText w:val="%9."/>
+      <w:lvlJc w:val="right"/>
+      <w:pPr>
+        <w:ind w:left="7200" w:hanging="180"/>
+      </w:pPr>
+    </w:lvl>
+  </w:abstractNum>
   <w:abstractNum w:abstractNumId="18">
-    <w:nsid w:val="4F177476"/>
+    <w:nsid w:val="47B23918"/>
     <w:multiLevelType w:val="hybridMultilevel"/>
-    <w:tmpl w:val="2F5C3886"/>
+    <w:tmpl w:val="148ED120"/>
     <w:lvl w:ilvl="0" w:tplc="04190001">
       <w:start w:val="1"/>
       <w:numFmt w:val="bullet"/>
@@ -27210,9 +27229,9 @@
     </w:lvl>
   </w:abstractNum>
   <w:abstractNum w:abstractNumId="19">
-    <w:nsid w:val="55167FF5"/>
+    <w:nsid w:val="4F177476"/>
     <w:multiLevelType w:val="hybridMultilevel"/>
-    <w:tmpl w:val="6CA0D7FE"/>
+    <w:tmpl w:val="2F5C3886"/>
     <w:lvl w:ilvl="0" w:tplc="04190001">
       <w:start w:val="1"/>
       <w:numFmt w:val="bullet"/>
@@ -27323,6 +27342,119 @@
     </w:lvl>
   </w:abstractNum>
   <w:abstractNum w:abstractNumId="20">
+    <w:nsid w:val="55167FF5"/>
+    <w:multiLevelType w:val="hybridMultilevel"/>
+    <w:tmpl w:val="6CA0D7FE"/>
+    <w:lvl w:ilvl="0" w:tplc="04190001">
+      <w:start w:val="1"/>
+      <w:numFmt w:val="bullet"/>
+      <w:lvlText w:val=""/>
+      <w:lvlJc w:val="left"/>
+      <w:pPr>
+        <w:ind w:left="1440" w:hanging="360"/>
+      </w:pPr>
+      <w:rPr>
+        <w:rFonts w:ascii="Symbol" w:hAnsi="Symbol" w:hint="default"/>
+      </w:rPr>
+    </w:lvl>
+    <w:lvl w:ilvl="1" w:tplc="04190003" w:tentative="1">
+      <w:start w:val="1"/>
+      <w:numFmt w:val="bullet"/>
+      <w:lvlText w:val="o"/>
+      <w:lvlJc w:val="left"/>
+      <w:pPr>
+        <w:ind w:left="2160" w:hanging="360"/>
+      </w:pPr>
+      <w:rPr>
+        <w:rFonts w:ascii="Courier New" w:hAnsi="Courier New" w:cs="Courier New" w:hint="default"/>
+      </w:rPr>
+    </w:lvl>
+    <w:lvl w:ilvl="2" w:tplc="04190005" w:tentative="1">
+      <w:start w:val="1"/>
+      <w:numFmt w:val="bullet"/>
+      <w:lvlText w:val=""/>
+      <w:lvlJc w:val="left"/>
+      <w:pPr>
+        <w:ind w:left="2880" w:hanging="360"/>
+      </w:pPr>
+      <w:rPr>
+        <w:rFonts w:ascii="Wingdings" w:hAnsi="Wingdings" w:hint="default"/>
+      </w:rPr>
+    </w:lvl>
+    <w:lvl w:ilvl="3" w:tplc="04190001" w:tentative="1">
+      <w:start w:val="1"/>
+      <w:numFmt w:val="bullet"/>
+      <w:lvlText w:val=""/>
+      <w:lvlJc w:val="left"/>
+      <w:pPr>
+        <w:ind w:left="3600" w:hanging="360"/>
+      </w:pPr>
+      <w:rPr>
+        <w:rFonts w:ascii="Symbol" w:hAnsi="Symbol" w:hint="default"/>
+      </w:rPr>
+    </w:lvl>
+    <w:lvl w:ilvl="4" w:tplc="04190003" w:tentative="1">
+      <w:start w:val="1"/>
+      <w:numFmt w:val="bullet"/>
+      <w:lvlText w:val="o"/>
+      <w:lvlJc w:val="left"/>
+      <w:pPr>
+        <w:ind w:left="4320" w:hanging="360"/>
+      </w:pPr>
+      <w:rPr>
+        <w:rFonts w:ascii="Courier New" w:hAnsi="Courier New" w:cs="Courier New" w:hint="default"/>
+      </w:rPr>
+    </w:lvl>
+    <w:lvl w:ilvl="5" w:tplc="04190005" w:tentative="1">
+      <w:start w:val="1"/>
+      <w:numFmt w:val="bullet"/>
+      <w:lvlText w:val=""/>
+      <w:lvlJc w:val="left"/>
+      <w:pPr>
+        <w:ind w:left="5040" w:hanging="360"/>
+      </w:pPr>
+      <w:rPr>
+        <w:rFonts w:ascii="Wingdings" w:hAnsi="Wingdings" w:hint="default"/>
+      </w:rPr>
+    </w:lvl>
+    <w:lvl w:ilvl="6" w:tplc="04190001" w:tentative="1">
+      <w:start w:val="1"/>
+      <w:numFmt w:val="bullet"/>
+      <w:lvlText w:val=""/>
+      <w:lvlJc w:val="left"/>
+      <w:pPr>
+        <w:ind w:left="5760" w:hanging="360"/>
+      </w:pPr>
+      <w:rPr>
+        <w:rFonts w:ascii="Symbol" w:hAnsi="Symbol" w:hint="default"/>
+      </w:rPr>
+    </w:lvl>
+    <w:lvl w:ilvl="7" w:tplc="04190003" w:tentative="1">
+      <w:start w:val="1"/>
+      <w:numFmt w:val="bullet"/>
+      <w:lvlText w:val="o"/>
+      <w:lvlJc w:val="left"/>
+      <w:pPr>
+        <w:ind w:left="6480" w:hanging="360"/>
+      </w:pPr>
+      <w:rPr>
+        <w:rFonts w:ascii="Courier New" w:hAnsi="Courier New" w:cs="Courier New" w:hint="default"/>
+      </w:rPr>
+    </w:lvl>
+    <w:lvl w:ilvl="8" w:tplc="04190005" w:tentative="1">
+      <w:start w:val="1"/>
+      <w:numFmt w:val="bullet"/>
+      <w:lvlText w:val=""/>
+      <w:lvlJc w:val="left"/>
+      <w:pPr>
+        <w:ind w:left="7200" w:hanging="360"/>
+      </w:pPr>
+      <w:rPr>
+        <w:rFonts w:ascii="Wingdings" w:hAnsi="Wingdings" w:hint="default"/>
+      </w:rPr>
+    </w:lvl>
+  </w:abstractNum>
+  <w:abstractNum w:abstractNumId="21">
     <w:nsid w:val="551A1AD2"/>
     <w:multiLevelType w:val="multilevel"/>
     <w:tmpl w:val="47D6566A"/>
@@ -27437,7 +27569,7 @@
       </w:rPr>
     </w:lvl>
   </w:abstractNum>
-  <w:abstractNum w:abstractNumId="21">
+  <w:abstractNum w:abstractNumId="22">
     <w:nsid w:val="55F02D81"/>
     <w:multiLevelType w:val="multilevel"/>
     <w:tmpl w:val="67B04510"/>
@@ -27550,7 +27682,7 @@
       </w:rPr>
     </w:lvl>
   </w:abstractNum>
-  <w:abstractNum w:abstractNumId="22">
+  <w:abstractNum w:abstractNumId="23">
     <w:nsid w:val="56677341"/>
     <w:multiLevelType w:val="hybridMultilevel"/>
     <w:tmpl w:val="A53A545C"/>
@@ -27663,10 +27795,10 @@
       </w:rPr>
     </w:lvl>
   </w:abstractNum>
-  <w:abstractNum w:abstractNumId="23">
-    <w:nsid w:val="672E0FE5"/>
+  <w:abstractNum w:abstractNumId="24">
+    <w:nsid w:val="613C047B"/>
     <w:multiLevelType w:val="hybridMultilevel"/>
-    <w:tmpl w:val="F160AEA4"/>
+    <w:tmpl w:val="3EFCBC04"/>
     <w:lvl w:ilvl="0" w:tplc="04190001">
       <w:start w:val="1"/>
       <w:numFmt w:val="bullet"/>
@@ -27776,10 +27908,10 @@
       </w:rPr>
     </w:lvl>
   </w:abstractNum>
-  <w:abstractNum w:abstractNumId="24">
-    <w:nsid w:val="6910555B"/>
+  <w:abstractNum w:abstractNumId="25">
+    <w:nsid w:val="672E0FE5"/>
     <w:multiLevelType w:val="hybridMultilevel"/>
-    <w:tmpl w:val="8CB0D76A"/>
+    <w:tmpl w:val="F160AEA4"/>
     <w:lvl w:ilvl="0" w:tplc="04190001">
       <w:start w:val="1"/>
       <w:numFmt w:val="bullet"/>
@@ -27889,10 +28021,10 @@
       </w:rPr>
     </w:lvl>
   </w:abstractNum>
-  <w:abstractNum w:abstractNumId="25">
-    <w:nsid w:val="7572748C"/>
+  <w:abstractNum w:abstractNumId="26">
+    <w:nsid w:val="6910555B"/>
     <w:multiLevelType w:val="hybridMultilevel"/>
-    <w:tmpl w:val="0270E9AC"/>
+    <w:tmpl w:val="8CB0D76A"/>
     <w:lvl w:ilvl="0" w:tplc="04190001">
       <w:start w:val="1"/>
       <w:numFmt w:val="bullet"/>
@@ -28002,7 +28134,120 @@
       </w:rPr>
     </w:lvl>
   </w:abstractNum>
-  <w:abstractNum w:abstractNumId="26">
+  <w:abstractNum w:abstractNumId="27">
+    <w:nsid w:val="7572748C"/>
+    <w:multiLevelType w:val="hybridMultilevel"/>
+    <w:tmpl w:val="0270E9AC"/>
+    <w:lvl w:ilvl="0" w:tplc="04190001">
+      <w:start w:val="1"/>
+      <w:numFmt w:val="bullet"/>
+      <w:lvlText w:val=""/>
+      <w:lvlJc w:val="left"/>
+      <w:pPr>
+        <w:ind w:left="1440" w:hanging="360"/>
+      </w:pPr>
+      <w:rPr>
+        <w:rFonts w:ascii="Symbol" w:hAnsi="Symbol" w:hint="default"/>
+      </w:rPr>
+    </w:lvl>
+    <w:lvl w:ilvl="1" w:tplc="04190003" w:tentative="1">
+      <w:start w:val="1"/>
+      <w:numFmt w:val="bullet"/>
+      <w:lvlText w:val="o"/>
+      <w:lvlJc w:val="left"/>
+      <w:pPr>
+        <w:ind w:left="2160" w:hanging="360"/>
+      </w:pPr>
+      <w:rPr>
+        <w:rFonts w:ascii="Courier New" w:hAnsi="Courier New" w:cs="Courier New" w:hint="default"/>
+      </w:rPr>
+    </w:lvl>
+    <w:lvl w:ilvl="2" w:tplc="04190005" w:tentative="1">
+      <w:start w:val="1"/>
+      <w:numFmt w:val="bullet"/>
+      <w:lvlText w:val=""/>
+      <w:lvlJc w:val="left"/>
+      <w:pPr>
+        <w:ind w:left="2880" w:hanging="360"/>
+      </w:pPr>
+      <w:rPr>
+        <w:rFonts w:ascii="Wingdings" w:hAnsi="Wingdings" w:hint="default"/>
+      </w:rPr>
+    </w:lvl>
+    <w:lvl w:ilvl="3" w:tplc="04190001" w:tentative="1">
+      <w:start w:val="1"/>
+      <w:numFmt w:val="bullet"/>
+      <w:lvlText w:val=""/>
+      <w:lvlJc w:val="left"/>
+      <w:pPr>
+        <w:ind w:left="3600" w:hanging="360"/>
+      </w:pPr>
+      <w:rPr>
+        <w:rFonts w:ascii="Symbol" w:hAnsi="Symbol" w:hint="default"/>
+      </w:rPr>
+    </w:lvl>
+    <w:lvl w:ilvl="4" w:tplc="04190003" w:tentative="1">
+      <w:start w:val="1"/>
+      <w:numFmt w:val="bullet"/>
+      <w:lvlText w:val="o"/>
+      <w:lvlJc w:val="left"/>
+      <w:pPr>
+        <w:ind w:left="4320" w:hanging="360"/>
+      </w:pPr>
+      <w:rPr>
+        <w:rFonts w:ascii="Courier New" w:hAnsi="Courier New" w:cs="Courier New" w:hint="default"/>
+      </w:rPr>
+    </w:lvl>
+    <w:lvl w:ilvl="5" w:tplc="04190005" w:tentative="1">
+      <w:start w:val="1"/>
+      <w:numFmt w:val="bullet"/>
+      <w:lvlText w:val=""/>
+      <w:lvlJc w:val="left"/>
+      <w:pPr>
+        <w:ind w:left="5040" w:hanging="360"/>
+      </w:pPr>
+      <w:rPr>
+        <w:rFonts w:ascii="Wingdings" w:hAnsi="Wingdings" w:hint="default"/>
+      </w:rPr>
+    </w:lvl>
+    <w:lvl w:ilvl="6" w:tplc="04190001" w:tentative="1">
+      <w:start w:val="1"/>
+      <w:numFmt w:val="bullet"/>
+      <w:lvlText w:val=""/>
+      <w:lvlJc w:val="left"/>
+      <w:pPr>
+        <w:ind w:left="5760" w:hanging="360"/>
+      </w:pPr>
+      <w:rPr>
+        <w:rFonts w:ascii="Symbol" w:hAnsi="Symbol" w:hint="default"/>
+      </w:rPr>
+    </w:lvl>
+    <w:lvl w:ilvl="7" w:tplc="04190003" w:tentative="1">
+      <w:start w:val="1"/>
+      <w:numFmt w:val="bullet"/>
+      <w:lvlText w:val="o"/>
+      <w:lvlJc w:val="left"/>
+      <w:pPr>
+        <w:ind w:left="6480" w:hanging="360"/>
+      </w:pPr>
+      <w:rPr>
+        <w:rFonts w:ascii="Courier New" w:hAnsi="Courier New" w:cs="Courier New" w:hint="default"/>
+      </w:rPr>
+    </w:lvl>
+    <w:lvl w:ilvl="8" w:tplc="04190005" w:tentative="1">
+      <w:start w:val="1"/>
+      <w:numFmt w:val="bullet"/>
+      <w:lvlText w:val=""/>
+      <w:lvlJc w:val="left"/>
+      <w:pPr>
+        <w:ind w:left="7200" w:hanging="360"/>
+      </w:pPr>
+      <w:rPr>
+        <w:rFonts w:ascii="Wingdings" w:hAnsi="Wingdings" w:hint="default"/>
+      </w:rPr>
+    </w:lvl>
+  </w:abstractNum>
+  <w:abstractNum w:abstractNumId="28">
     <w:nsid w:val="773D1FA4"/>
     <w:multiLevelType w:val="multilevel"/>
     <w:tmpl w:val="8D9C22AC"/>
@@ -28116,22 +28361,22 @@
     </w:lvl>
   </w:abstractNum>
   <w:num w:numId="1">
-    <w:abstractNumId w:val="21"/>
+    <w:abstractNumId w:val="22"/>
   </w:num>
   <w:num w:numId="2">
-    <w:abstractNumId w:val="20"/>
+    <w:abstractNumId w:val="21"/>
   </w:num>
   <w:num w:numId="3">
     <w:abstractNumId w:val="14"/>
   </w:num>
   <w:num w:numId="4">
-    <w:abstractNumId w:val="24"/>
+    <w:abstractNumId w:val="26"/>
   </w:num>
   <w:num w:numId="5">
     <w:abstractNumId w:val="9"/>
   </w:num>
   <w:num w:numId="6">
-    <w:abstractNumId w:val="17"/>
+    <w:abstractNumId w:val="18"/>
   </w:num>
   <w:num w:numId="7">
     <w:abstractNumId w:val="2"/>
@@ -28143,10 +28388,10 @@
     <w:abstractNumId w:val="7"/>
   </w:num>
   <w:num w:numId="10">
-    <w:abstractNumId w:val="18"/>
+    <w:abstractNumId w:val="19"/>
   </w:num>
   <w:num w:numId="11">
-    <w:abstractNumId w:val="16"/>
+    <w:abstractNumId w:val="17"/>
   </w:num>
   <w:num w:numId="12">
     <w:abstractNumId w:val="3"/>
@@ -28158,10 +28403,10 @@
     <w:abstractNumId w:val="10"/>
   </w:num>
   <w:num w:numId="15">
-    <w:abstractNumId w:val="22"/>
+    <w:abstractNumId w:val="23"/>
   </w:num>
   <w:num w:numId="16">
-    <w:abstractNumId w:val="19"/>
+    <w:abstractNumId w:val="20"/>
   </w:num>
   <w:num w:numId="17">
     <w:abstractNumId w:val="5"/>
@@ -28173,28 +28418,34 @@
     <w:abstractNumId w:val="4"/>
   </w:num>
   <w:num w:numId="20">
-    <w:abstractNumId w:val="25"/>
+    <w:abstractNumId w:val="27"/>
   </w:num>
   <w:num w:numId="21">
     <w:abstractNumId w:val="1"/>
   </w:num>
   <w:num w:numId="22">
-    <w:abstractNumId w:val="23"/>
+    <w:abstractNumId w:val="25"/>
   </w:num>
   <w:num w:numId="23">
     <w:abstractNumId w:val="13"/>
   </w:num>
   <w:num w:numId="24">
-    <w:abstractNumId w:val="15"/>
+    <w:abstractNumId w:val="16"/>
   </w:num>
   <w:num w:numId="25">
-    <w:abstractNumId w:val="26"/>
+    <w:abstractNumId w:val="28"/>
   </w:num>
   <w:num w:numId="26">
     <w:abstractNumId w:val="12"/>
   </w:num>
   <w:num w:numId="27">
     <w:abstractNumId w:val="6"/>
+  </w:num>
+  <w:num w:numId="28">
+    <w:abstractNumId w:val="24"/>
+  </w:num>
+  <w:num w:numId="29">
+    <w:abstractNumId w:val="15"/>
   </w:num>
   <w:numIdMacAtCleanup w:val="25"/>
 </w:numbering>
@@ -33516,7 +33767,7 @@
 </file>
 
 <file path=customXml/itemProps1.xml><?xml version="1.0" encoding="utf-8"?>
-<ds:datastoreItem xmlns:ds="http://schemas.openxmlformats.org/officeDocument/2006/customXml" ds:itemID="{AF7992FA-592B-40C4-9F07-50EF9108BE34}">
+<ds:datastoreItem xmlns:ds="http://schemas.openxmlformats.org/officeDocument/2006/customXml" ds:itemID="{1052A6A5-6105-4846-8643-79D1915C5906}">
   <ds:schemaRefs>
     <ds:schemaRef ds:uri="http://schemas.openxmlformats.org/officeDocument/2006/bibliography"/>
   </ds:schemaRefs>

</xml_diff>